<commit_message>
pdf and most current word if needed
</commit_message>
<xml_diff>
--- a/Stroke/Report/Stroke Machine Learning Report.docx
+++ b/Stroke/Report/Stroke Machine Learning Report.docx
@@ -778,7 +778,7 @@
             </w:rPr>
             <w:fldChar w:fldCharType="separate"/>
           </w:r>
-          <w:hyperlink w:anchor="_Toc70961585" w:history="1">
+          <w:hyperlink w:anchor="_Toc71073123" w:history="1">
             <w:r>
               <w:rPr>
                 <w:rStyle w:val="Hyperlink"/>
@@ -805,7 +805,7 @@
                 <w:noProof/>
                 <w:webHidden/>
               </w:rPr>
-              <w:instrText xml:space="preserve"> PAGEREF _Toc70961585 \h </w:instrText>
+              <w:instrText xml:space="preserve"> PAGEREF _Toc71073123 \h </w:instrText>
             </w:r>
             <w:r>
               <w:rPr>
@@ -847,7 +847,7 @@
               <w:noProof/>
             </w:rPr>
           </w:pPr>
-          <w:hyperlink w:anchor="_Toc70961586" w:history="1">
+          <w:hyperlink w:anchor="_Toc71073124" w:history="1">
             <w:r>
               <w:rPr>
                 <w:rStyle w:val="Hyperlink"/>
@@ -874,7 +874,7 @@
                 <w:noProof/>
                 <w:webHidden/>
               </w:rPr>
-              <w:instrText xml:space="preserve"> PAGEREF _Toc70961586 \h </w:instrText>
+              <w:instrText xml:space="preserve"> PAGEREF _Toc71073124 \h </w:instrText>
             </w:r>
             <w:r>
               <w:rPr>
@@ -916,7 +916,7 @@
               <w:noProof/>
             </w:rPr>
           </w:pPr>
-          <w:hyperlink w:anchor="_Toc70961587" w:history="1">
+          <w:hyperlink w:anchor="_Toc71073125" w:history="1">
             <w:r>
               <w:rPr>
                 <w:rStyle w:val="Hyperlink"/>
@@ -943,7 +943,7 @@
                 <w:noProof/>
                 <w:webHidden/>
               </w:rPr>
-              <w:instrText xml:space="preserve"> PAGEREF _Toc70961587 \h </w:instrText>
+              <w:instrText xml:space="preserve"> PAGEREF _Toc71073125 \h </w:instrText>
             </w:r>
             <w:r>
               <w:rPr>
@@ -985,7 +985,7 @@
               <w:noProof/>
             </w:rPr>
           </w:pPr>
-          <w:hyperlink w:anchor="_Toc70961588" w:history="1">
+          <w:hyperlink w:anchor="_Toc71073126" w:history="1">
             <w:r>
               <w:rPr>
                 <w:rStyle w:val="Hyperlink"/>
@@ -1012,7 +1012,7 @@
                 <w:noProof/>
                 <w:webHidden/>
               </w:rPr>
-              <w:instrText xml:space="preserve"> PAGEREF _Toc70961588 \h </w:instrText>
+              <w:instrText xml:space="preserve"> PAGEREF _Toc71073126 \h </w:instrText>
             </w:r>
             <w:r>
               <w:rPr>
@@ -1054,7 +1054,7 @@
               <w:noProof/>
             </w:rPr>
           </w:pPr>
-          <w:hyperlink w:anchor="_Toc70961589" w:history="1">
+          <w:hyperlink w:anchor="_Toc71073127" w:history="1">
             <w:r>
               <w:rPr>
                 <w:rStyle w:val="Hyperlink"/>
@@ -1081,7 +1081,7 @@
                 <w:noProof/>
                 <w:webHidden/>
               </w:rPr>
-              <w:instrText xml:space="preserve"> PAGEREF _Toc70961589 \h </w:instrText>
+              <w:instrText xml:space="preserve"> PAGEREF _Toc71073127 \h </w:instrText>
             </w:r>
             <w:r>
               <w:rPr>
@@ -1123,7 +1123,7 @@
               <w:noProof/>
             </w:rPr>
           </w:pPr>
-          <w:hyperlink w:anchor="_Toc70961590" w:history="1">
+          <w:hyperlink w:anchor="_Toc71073128" w:history="1">
             <w:r>
               <w:rPr>
                 <w:rStyle w:val="Hyperlink"/>
@@ -1150,7 +1150,7 @@
                 <w:noProof/>
                 <w:webHidden/>
               </w:rPr>
-              <w:instrText xml:space="preserve"> PAGEREF _Toc70961590 \h </w:instrText>
+              <w:instrText xml:space="preserve"> PAGEREF _Toc71073128 \h </w:instrText>
             </w:r>
             <w:r>
               <w:rPr>
@@ -1192,7 +1192,7 @@
               <w:noProof/>
             </w:rPr>
           </w:pPr>
-          <w:hyperlink w:anchor="_Toc70961591" w:history="1">
+          <w:hyperlink w:anchor="_Toc71073129" w:history="1">
             <w:r>
               <w:rPr>
                 <w:rStyle w:val="Hyperlink"/>
@@ -1219,7 +1219,7 @@
                 <w:noProof/>
                 <w:webHidden/>
               </w:rPr>
-              <w:instrText xml:space="preserve"> PAGEREF _Toc70961591 \h </w:instrText>
+              <w:instrText xml:space="preserve"> PAGEREF _Toc71073129 \h </w:instrText>
             </w:r>
             <w:r>
               <w:rPr>
@@ -1261,7 +1261,7 @@
               <w:noProof/>
             </w:rPr>
           </w:pPr>
-          <w:hyperlink w:anchor="_Toc70961592" w:history="1">
+          <w:hyperlink w:anchor="_Toc71073130" w:history="1">
             <w:r>
               <w:rPr>
                 <w:rStyle w:val="Hyperlink"/>
@@ -1288,7 +1288,7 @@
                 <w:noProof/>
                 <w:webHidden/>
               </w:rPr>
-              <w:instrText xml:space="preserve"> PAGEREF _Toc70961592 \h </w:instrText>
+              <w:instrText xml:space="preserve"> PAGEREF _Toc71073130 \h </w:instrText>
             </w:r>
             <w:r>
               <w:rPr>
@@ -1330,7 +1330,7 @@
               <w:noProof/>
             </w:rPr>
           </w:pPr>
-          <w:hyperlink w:anchor="_Toc70961593" w:history="1">
+          <w:hyperlink w:anchor="_Toc71073131" w:history="1">
             <w:r>
               <w:rPr>
                 <w:rStyle w:val="Hyperlink"/>
@@ -1357,7 +1357,7 @@
                 <w:noProof/>
                 <w:webHidden/>
               </w:rPr>
-              <w:instrText xml:space="preserve"> PAGEREF _Toc70961593 \h </w:instrText>
+              <w:instrText xml:space="preserve"> PAGEREF _Toc71073131 \h </w:instrText>
             </w:r>
             <w:r>
               <w:rPr>
@@ -1399,7 +1399,7 @@
               <w:noProof/>
             </w:rPr>
           </w:pPr>
-          <w:hyperlink w:anchor="_Toc70961594" w:history="1">
+          <w:hyperlink w:anchor="_Toc71073132" w:history="1">
             <w:r>
               <w:rPr>
                 <w:rStyle w:val="Hyperlink"/>
@@ -1426,7 +1426,7 @@
                 <w:noProof/>
                 <w:webHidden/>
               </w:rPr>
-              <w:instrText xml:space="preserve"> PAGEREF _Toc70961594 \h </w:instrText>
+              <w:instrText xml:space="preserve"> PAGEREF _Toc71073132 \h </w:instrText>
             </w:r>
             <w:r>
               <w:rPr>
@@ -1468,7 +1468,7 @@
               <w:noProof/>
             </w:rPr>
           </w:pPr>
-          <w:hyperlink w:anchor="_Toc70961595" w:history="1">
+          <w:hyperlink w:anchor="_Toc71073133" w:history="1">
             <w:r>
               <w:rPr>
                 <w:rStyle w:val="Hyperlink"/>
@@ -1495,7 +1495,7 @@
                 <w:noProof/>
                 <w:webHidden/>
               </w:rPr>
-              <w:instrText xml:space="preserve"> PAGEREF _Toc70961595 \h </w:instrText>
+              <w:instrText xml:space="preserve"> PAGEREF _Toc71073133 \h </w:instrText>
             </w:r>
             <w:r>
               <w:rPr>
@@ -1537,7 +1537,7 @@
               <w:noProof/>
             </w:rPr>
           </w:pPr>
-          <w:hyperlink w:anchor="_Toc70961596" w:history="1">
+          <w:hyperlink w:anchor="_Toc71073134" w:history="1">
             <w:r>
               <w:rPr>
                 <w:rStyle w:val="Hyperlink"/>
@@ -1564,7 +1564,7 @@
                 <w:noProof/>
                 <w:webHidden/>
               </w:rPr>
-              <w:instrText xml:space="preserve"> PAGEREF _Toc70961596 \h </w:instrText>
+              <w:instrText xml:space="preserve"> PAGEREF _Toc71073134 \h </w:instrText>
             </w:r>
             <w:r>
               <w:rPr>
@@ -1606,7 +1606,7 @@
               <w:noProof/>
             </w:rPr>
           </w:pPr>
-          <w:hyperlink w:anchor="_Toc70961597" w:history="1">
+          <w:hyperlink w:anchor="_Toc71073135" w:history="1">
             <w:r>
               <w:rPr>
                 <w:rStyle w:val="Hyperlink"/>
@@ -1633,7 +1633,7 @@
                 <w:noProof/>
                 <w:webHidden/>
               </w:rPr>
-              <w:instrText xml:space="preserve"> PAGEREF _Toc70961597 \h </w:instrText>
+              <w:instrText xml:space="preserve"> PAGEREF _Toc71073135 \h </w:instrText>
             </w:r>
             <w:r>
               <w:rPr>
@@ -1675,7 +1675,7 @@
               <w:noProof/>
             </w:rPr>
           </w:pPr>
-          <w:hyperlink w:anchor="_Toc70961598" w:history="1">
+          <w:hyperlink w:anchor="_Toc71073136" w:history="1">
             <w:r>
               <w:rPr>
                 <w:rStyle w:val="Hyperlink"/>
@@ -1702,7 +1702,7 @@
                 <w:noProof/>
                 <w:webHidden/>
               </w:rPr>
-              <w:instrText xml:space="preserve"> PAGEREF _Toc70961598 \h </w:instrText>
+              <w:instrText xml:space="preserve"> PAGEREF _Toc71073136 \h </w:instrText>
             </w:r>
             <w:r>
               <w:rPr>
@@ -1744,7 +1744,7 @@
               <w:noProof/>
             </w:rPr>
           </w:pPr>
-          <w:hyperlink w:anchor="_Toc70961599" w:history="1">
+          <w:hyperlink w:anchor="_Toc71073137" w:history="1">
             <w:r>
               <w:rPr>
                 <w:rStyle w:val="Hyperlink"/>
@@ -1771,7 +1771,7 @@
                 <w:noProof/>
                 <w:webHidden/>
               </w:rPr>
-              <w:instrText xml:space="preserve"> PAGEREF _Toc70961599 \h </w:instrText>
+              <w:instrText xml:space="preserve"> PAGEREF _Toc71073137 \h </w:instrText>
             </w:r>
             <w:r>
               <w:rPr>
@@ -1813,7 +1813,7 @@
               <w:noProof/>
             </w:rPr>
           </w:pPr>
-          <w:hyperlink w:anchor="_Toc70961600" w:history="1">
+          <w:hyperlink w:anchor="_Toc71073138" w:history="1">
             <w:r>
               <w:rPr>
                 <w:rStyle w:val="Hyperlink"/>
@@ -1840,7 +1840,7 @@
                 <w:noProof/>
                 <w:webHidden/>
               </w:rPr>
-              <w:instrText xml:space="preserve"> PAGEREF _Toc70961600 \h </w:instrText>
+              <w:instrText xml:space="preserve"> PAGEREF _Toc71073138 \h </w:instrText>
             </w:r>
             <w:r>
               <w:rPr>
@@ -1882,7 +1882,7 @@
               <w:noProof/>
             </w:rPr>
           </w:pPr>
-          <w:hyperlink w:anchor="_Toc70961601" w:history="1">
+          <w:hyperlink w:anchor="_Toc71073139" w:history="1">
             <w:r>
               <w:rPr>
                 <w:rStyle w:val="Hyperlink"/>
@@ -1909,7 +1909,7 @@
                 <w:noProof/>
                 <w:webHidden/>
               </w:rPr>
-              <w:instrText xml:space="preserve"> PAGEREF _Toc70961601 \h </w:instrText>
+              <w:instrText xml:space="preserve"> PAGEREF _Toc71073139 \h </w:instrText>
             </w:r>
             <w:r>
               <w:rPr>
@@ -1951,7 +1951,7 @@
               <w:noProof/>
             </w:rPr>
           </w:pPr>
-          <w:hyperlink w:anchor="_Toc70961602" w:history="1">
+          <w:hyperlink w:anchor="_Toc71073140" w:history="1">
             <w:r>
               <w:rPr>
                 <w:rStyle w:val="Hyperlink"/>
@@ -1978,7 +1978,7 @@
                 <w:noProof/>
                 <w:webHidden/>
               </w:rPr>
-              <w:instrText xml:space="preserve"> PAGEREF _Toc70961602 \h </w:instrText>
+              <w:instrText xml:space="preserve"> PAGEREF _Toc71073140 \h </w:instrText>
             </w:r>
             <w:r>
               <w:rPr>
@@ -2020,7 +2020,7 @@
               <w:noProof/>
             </w:rPr>
           </w:pPr>
-          <w:hyperlink w:anchor="_Toc70961603" w:history="1">
+          <w:hyperlink w:anchor="_Toc71073141" w:history="1">
             <w:r>
               <w:rPr>
                 <w:rStyle w:val="Hyperlink"/>
@@ -2047,7 +2047,7 @@
                 <w:noProof/>
                 <w:webHidden/>
               </w:rPr>
-              <w:instrText xml:space="preserve"> PAGEREF _Toc70961603 \h </w:instrText>
+              <w:instrText xml:space="preserve"> PAGEREF _Toc71073141 \h </w:instrText>
             </w:r>
             <w:r>
               <w:rPr>
@@ -2089,7 +2089,7 @@
               <w:noProof/>
             </w:rPr>
           </w:pPr>
-          <w:hyperlink w:anchor="_Toc70961604" w:history="1">
+          <w:hyperlink w:anchor="_Toc71073142" w:history="1">
             <w:r>
               <w:rPr>
                 <w:rStyle w:val="Hyperlink"/>
@@ -2116,7 +2116,7 @@
                 <w:noProof/>
                 <w:webHidden/>
               </w:rPr>
-              <w:instrText xml:space="preserve"> PAGEREF _Toc70961604 \h </w:instrText>
+              <w:instrText xml:space="preserve"> PAGEREF _Toc71073142 \h </w:instrText>
             </w:r>
             <w:r>
               <w:rPr>
@@ -2158,7 +2158,7 @@
               <w:noProof/>
             </w:rPr>
           </w:pPr>
-          <w:hyperlink w:anchor="_Toc70961605" w:history="1">
+          <w:hyperlink w:anchor="_Toc71073143" w:history="1">
             <w:r>
               <w:rPr>
                 <w:rStyle w:val="Hyperlink"/>
@@ -2185,7 +2185,7 @@
                 <w:noProof/>
                 <w:webHidden/>
               </w:rPr>
-              <w:instrText xml:space="preserve"> PAGEREF _Toc70961605 \h </w:instrText>
+              <w:instrText xml:space="preserve"> PAGEREF _Toc71073143 \h </w:instrText>
             </w:r>
             <w:r>
               <w:rPr>
@@ -2227,7 +2227,7 @@
               <w:noProof/>
             </w:rPr>
           </w:pPr>
-          <w:hyperlink w:anchor="_Toc70961606" w:history="1">
+          <w:hyperlink w:anchor="_Toc71073144" w:history="1">
             <w:r>
               <w:rPr>
                 <w:rStyle w:val="Hyperlink"/>
@@ -2254,7 +2254,7 @@
                 <w:noProof/>
                 <w:webHidden/>
               </w:rPr>
-              <w:instrText xml:space="preserve"> PAGEREF _Toc70961606 \h </w:instrText>
+              <w:instrText xml:space="preserve"> PAGEREF _Toc71073144 \h </w:instrText>
             </w:r>
             <w:r>
               <w:rPr>
@@ -2296,7 +2296,7 @@
               <w:noProof/>
             </w:rPr>
           </w:pPr>
-          <w:hyperlink w:anchor="_Toc70961607" w:history="1">
+          <w:hyperlink w:anchor="_Toc71073145" w:history="1">
             <w:r>
               <w:rPr>
                 <w:rStyle w:val="Hyperlink"/>
@@ -2323,7 +2323,7 @@
                 <w:noProof/>
                 <w:webHidden/>
               </w:rPr>
-              <w:instrText xml:space="preserve"> PAGEREF _Toc70961607 \h </w:instrText>
+              <w:instrText xml:space="preserve"> PAGEREF _Toc71073145 \h </w:instrText>
             </w:r>
             <w:r>
               <w:rPr>
@@ -2389,7 +2389,7 @@
       <w:pPr>
         <w:pStyle w:val="Heading10"/>
       </w:pPr>
-      <w:bookmarkStart w:id="1" w:name="_Toc70961585"/>
+      <w:bookmarkStart w:id="1" w:name="_Toc71073123"/>
       <w:r>
         <w:lastRenderedPageBreak/>
         <w:t>Introduction</w:t>
@@ -3092,12 +3092,14 @@
         </w:rPr>
         <w:t xml:space="preserve">factors </w:t>
       </w:r>
+      <w:proofErr w:type="gramStart"/>
       <w:r>
         <w:rPr>
           <w:rFonts w:ascii="Times New Roman" w:eastAsia="Times New Roman" w:hAnsi="Times New Roman" w:cs="Times New Roman"/>
         </w:rPr>
         <w:t>similar to</w:t>
       </w:r>
+      <w:proofErr w:type="gramEnd"/>
       <w:r>
         <w:rPr>
           <w:rFonts w:ascii="Times New Roman" w:eastAsia="Times New Roman" w:hAnsi="Times New Roman" w:cs="Times New Roman"/>
@@ -3224,7 +3226,7 @@
       <w:pPr>
         <w:pStyle w:val="Heading10"/>
       </w:pPr>
-      <w:bookmarkStart w:id="2" w:name="_Toc70961586"/>
+      <w:bookmarkStart w:id="2" w:name="_Toc71073124"/>
       <w:r>
         <w:lastRenderedPageBreak/>
         <w:t>Hypothesis</w:t>
@@ -3454,7 +3456,7 @@
       <w:pPr>
         <w:pStyle w:val="Heading10"/>
       </w:pPr>
-      <w:bookmarkStart w:id="3" w:name="_Toc70961587"/>
+      <w:bookmarkStart w:id="3" w:name="_Toc71073125"/>
       <w:r>
         <w:t xml:space="preserve">Data </w:t>
       </w:r>
@@ -3621,8 +3623,19 @@
           <w:sz w:val="24"/>
           <w:szCs w:val="24"/>
         </w:rPr>
-        <w:t>hypertension: 0 assigned if hypertension not present, 1 if patient has hypertension</w:t>
-      </w:r>
+        <w:t xml:space="preserve">hypertension: 0 assigned if hypertension not present, 1 if patient has </w:t>
+      </w:r>
+      <w:proofErr w:type="gramStart"/>
+      <w:r>
+        <w:rPr>
+          <w:rFonts w:ascii="Times New Roman" w:eastAsia="Times New Roman" w:hAnsi="Times New Roman" w:cs="Times New Roman"/>
+          <w:color w:val="222328"/>
+          <w:sz w:val="24"/>
+          <w:szCs w:val="24"/>
+        </w:rPr>
+        <w:t>hypertension</w:t>
+      </w:r>
+      <w:proofErr w:type="gramEnd"/>
     </w:p>
     <w:p>
       <w:pPr>
@@ -3665,8 +3678,19 @@
           <w:sz w:val="24"/>
           <w:szCs w:val="24"/>
         </w:rPr>
-        <w:t>disease: 0 assigned if heart disease not present, 1 if patient has heart disease</w:t>
-      </w:r>
+        <w:t xml:space="preserve">disease: 0 assigned if heart disease not present, 1 if patient has heart </w:t>
+      </w:r>
+      <w:proofErr w:type="gramStart"/>
+      <w:r>
+        <w:rPr>
+          <w:rFonts w:ascii="Times New Roman" w:eastAsia="Times New Roman" w:hAnsi="Times New Roman" w:cs="Times New Roman"/>
+          <w:color w:val="222328"/>
+          <w:sz w:val="24"/>
+          <w:szCs w:val="24"/>
+        </w:rPr>
+        <w:t>disease</w:t>
+      </w:r>
+      <w:proofErr w:type="gramEnd"/>
     </w:p>
     <w:p>
       <w:pPr>
@@ -3762,7 +3786,17 @@
           <w:sz w:val="24"/>
           <w:szCs w:val="24"/>
         </w:rPr>
-        <w:t>“children”, “Govt_job”, “Never_worked”, “Private”, or “Self</w:t>
+        <w:t>“children”, “Govt_job”, “Never_worked”, “Private”, or “</w:t>
+      </w:r>
+      <w:proofErr w:type="gramStart"/>
+      <w:r>
+        <w:rPr>
+          <w:rFonts w:ascii="Times New Roman" w:eastAsia="Times New Roman" w:hAnsi="Times New Roman" w:cs="Times New Roman"/>
+          <w:color w:val="222328"/>
+          <w:sz w:val="24"/>
+          <w:szCs w:val="24"/>
+        </w:rPr>
+        <w:t>Self</w:t>
       </w:r>
       <w:r>
         <w:rPr>
@@ -3780,7 +3814,17 @@
           <w:sz w:val="24"/>
           <w:szCs w:val="24"/>
         </w:rPr>
-        <w:t>employed”</w:t>
+        <w:t>employed</w:t>
+      </w:r>
+      <w:proofErr w:type="gramEnd"/>
+      <w:r>
+        <w:rPr>
+          <w:rFonts w:ascii="Times New Roman" w:eastAsia="Times New Roman" w:hAnsi="Times New Roman" w:cs="Times New Roman"/>
+          <w:color w:val="222328"/>
+          <w:sz w:val="24"/>
+          <w:szCs w:val="24"/>
+        </w:rPr>
+        <w:t>”</w:t>
       </w:r>
     </w:p>
     <w:p>
@@ -3884,7 +3928,27 @@
           <w:sz w:val="24"/>
           <w:szCs w:val="24"/>
         </w:rPr>
-        <w:t>smoking_status: “formerly smoked”, “never smoked”, “smokes”, or “Unknown”</w:t>
+        <w:t>smoking_status: “formerly smoked”, “never smoked”, “smokes”, or “</w:t>
+      </w:r>
+      <w:proofErr w:type="gramStart"/>
+      <w:r>
+        <w:rPr>
+          <w:rFonts w:ascii="Times New Roman" w:eastAsia="Times New Roman" w:hAnsi="Times New Roman" w:cs="Times New Roman"/>
+          <w:color w:val="222328"/>
+          <w:sz w:val="24"/>
+          <w:szCs w:val="24"/>
+        </w:rPr>
+        <w:t>Unknown</w:t>
+      </w:r>
+      <w:proofErr w:type="gramEnd"/>
+      <w:r>
+        <w:rPr>
+          <w:rFonts w:ascii="Times New Roman" w:eastAsia="Times New Roman" w:hAnsi="Times New Roman" w:cs="Times New Roman"/>
+          <w:color w:val="222328"/>
+          <w:sz w:val="24"/>
+          <w:szCs w:val="24"/>
+        </w:rPr>
+        <w:t>”</w:t>
       </w:r>
     </w:p>
     <w:p>
@@ -3910,8 +3974,19 @@
           <w:sz w:val="24"/>
           <w:szCs w:val="24"/>
         </w:rPr>
-        <w:t>stroke: 0 if patient has not had a stroke, 1 if patient has had a stroke</w:t>
-      </w:r>
+        <w:t xml:space="preserve">stroke: 0 if patient has not had a stroke, 1 if patient has had a </w:t>
+      </w:r>
+      <w:proofErr w:type="gramStart"/>
+      <w:r>
+        <w:rPr>
+          <w:rFonts w:ascii="Times New Roman" w:eastAsia="Times New Roman" w:hAnsi="Times New Roman" w:cs="Times New Roman"/>
+          <w:color w:val="222328"/>
+          <w:sz w:val="24"/>
+          <w:szCs w:val="24"/>
+        </w:rPr>
+        <w:t>stroke</w:t>
+      </w:r>
+      <w:proofErr w:type="gramEnd"/>
       <w:r>
         <w:rPr>
           <w:rFonts w:ascii="Times New Roman" w:eastAsia="Times New Roman" w:hAnsi="Times New Roman" w:cs="Times New Roman"/>
@@ -3926,7 +4001,7 @@
       <w:pPr>
         <w:pStyle w:val="Heading2"/>
       </w:pPr>
-      <w:bookmarkStart w:id="4" w:name="_Toc70961588"/>
+      <w:bookmarkStart w:id="4" w:name="_Toc71073126"/>
       <w:r>
         <w:t>Data</w:t>
       </w:r>
@@ -8489,7 +8564,7 @@
       <w:pPr>
         <w:pStyle w:val="Heading10"/>
       </w:pPr>
-      <w:bookmarkStart w:id="5" w:name="_Toc70961589"/>
+      <w:bookmarkStart w:id="5" w:name="_Toc71073127"/>
       <w:r>
         <w:t>Visualization</w:t>
       </w:r>
@@ -8684,7 +8759,7 @@
           <w:sz w:val="24"/>
           <w:szCs w:val="24"/>
         </w:rPr>
-        <w:t xml:space="preserve">  </w:t>
+        <w:t xml:space="preserve"> </w:t>
       </w:r>
     </w:p>
     <w:p>
@@ -8700,13 +8775,22 @@
       </w:pPr>
       <w:r>
         <w:rPr>
+          <w:rFonts w:ascii="Times New Roman" w:eastAsia="Times New Roman" w:hAnsi="Times New Roman" w:cs="Times New Roman"/>
+          <w:color w:val="222328"/>
+          <w:sz w:val="24"/>
+          <w:szCs w:val="24"/>
+        </w:rPr>
+        <w:t xml:space="preserve"> </w:t>
+      </w:r>
+      <w:r>
+        <w:rPr>
           <w:noProof/>
         </w:rPr>
         <w:drawing>
-          <wp:inline distT="0" distB="0" distL="0" distR="0" wp14:anchorId="1AEFE97C" wp14:editId="564A16B8">
-            <wp:extent cx="5943600" cy="3476625"/>
-            <wp:effectExtent l="0" t="0" r="0" b="9525"/>
-            <wp:docPr id="6" name="Picture 6"/>
+          <wp:inline distT="0" distB="0" distL="0" distR="0" wp14:anchorId="580B622D" wp14:editId="4DD6E48A">
+            <wp:extent cx="5943600" cy="3534410"/>
+            <wp:effectExtent l="0" t="0" r="0" b="8890"/>
+            <wp:docPr id="11" name="Picture 11"/>
             <wp:cNvGraphicFramePr>
               <a:graphicFrameLocks xmlns:a="http://schemas.openxmlformats.org/drawingml/2006/main" noChangeAspect="1"/>
             </wp:cNvGraphicFramePr>
@@ -8726,7 +8810,7 @@
                   <pic:spPr>
                     <a:xfrm>
                       <a:off x="0" y="0"/>
-                      <a:ext cx="5943600" cy="3476625"/>
+                      <a:ext cx="5943600" cy="3534410"/>
                     </a:xfrm>
                     <a:prstGeom prst="rect">
                       <a:avLst/>
@@ -9094,7 +9178,7 @@
       <w:pPr>
         <w:pStyle w:val="Heading10"/>
       </w:pPr>
-      <w:bookmarkStart w:id="6" w:name="_Toc70961590"/>
+      <w:bookmarkStart w:id="6" w:name="_Toc71073128"/>
       <w:r>
         <w:lastRenderedPageBreak/>
         <w:t xml:space="preserve">Data Preparation for </w:t>
@@ -9108,7 +9192,7 @@
       <w:pPr>
         <w:pStyle w:val="Heading2"/>
       </w:pPr>
-      <w:bookmarkStart w:id="7" w:name="_Toc70961591"/>
+      <w:bookmarkStart w:id="7" w:name="_Toc71073129"/>
       <w:r>
         <w:t>Data Cleaning and Imputation</w:t>
       </w:r>
@@ -9511,7 +9595,7 @@
       <w:pPr>
         <w:pStyle w:val="Heading2"/>
       </w:pPr>
-      <w:bookmarkStart w:id="8" w:name="_Toc70961592"/>
+      <w:bookmarkStart w:id="8" w:name="_Toc71073130"/>
       <w:r>
         <w:lastRenderedPageBreak/>
         <w:t>Data Exploration</w:t>
@@ -9682,6 +9766,7 @@
         </w:rPr>
         <w:t xml:space="preserve"> </w:t>
       </w:r>
+      <w:proofErr w:type="gramStart"/>
       <w:r>
         <w:rPr>
           <w:rFonts w:ascii="Times New Roman" w:eastAsia="Times New Roman" w:hAnsi="Times New Roman" w:cs="Times New Roman"/>
@@ -9700,6 +9785,7 @@
         </w:rPr>
         <w:t>ere</w:t>
       </w:r>
+      <w:proofErr w:type="gramEnd"/>
       <w:r>
         <w:rPr>
           <w:rFonts w:ascii="Times New Roman" w:eastAsia="Times New Roman" w:hAnsi="Times New Roman" w:cs="Times New Roman"/>
@@ -10048,7 +10134,7 @@
       <w:pPr>
         <w:pStyle w:val="Heading2"/>
       </w:pPr>
-      <w:bookmarkStart w:id="9" w:name="_Toc70961593"/>
+      <w:bookmarkStart w:id="9" w:name="_Toc71073131"/>
       <w:r>
         <w:t>Correlation</w:t>
       </w:r>
@@ -10145,7 +10231,7 @@
       <w:pPr>
         <w:pStyle w:val="Heading2"/>
       </w:pPr>
-      <w:bookmarkStart w:id="10" w:name="_Toc70961594"/>
+      <w:bookmarkStart w:id="10" w:name="_Toc71073132"/>
       <w:r>
         <w:t>Addressing Data Bias</w:t>
       </w:r>
@@ -10235,7 +10321,47 @@
           <w:sz w:val="24"/>
           <w:szCs w:val="24"/>
         </w:rPr>
-        <w:t xml:space="preserve">SMOTE utilizes k-nearest neighbor technique to create synthetic data.  In this case, increase the number of stroke “Yes” values.  SMOTE randomly chooses data from the stroke “Yes” values and then the respective k-nearest </w:t>
+        <w:t xml:space="preserve">SMOTE utilizes k-nearest neighbor technique to create synthetic data.  In this case, increase the number of </w:t>
+      </w:r>
+      <w:proofErr w:type="gramStart"/>
+      <w:r>
+        <w:rPr>
+          <w:rFonts w:ascii="Times New Roman" w:eastAsia="Times New Roman" w:hAnsi="Times New Roman" w:cs="Times New Roman"/>
+          <w:color w:val="222328"/>
+          <w:sz w:val="24"/>
+          <w:szCs w:val="24"/>
+        </w:rPr>
+        <w:t>stroke</w:t>
+      </w:r>
+      <w:proofErr w:type="gramEnd"/>
+      <w:r>
+        <w:rPr>
+          <w:rFonts w:ascii="Times New Roman" w:eastAsia="Times New Roman" w:hAnsi="Times New Roman" w:cs="Times New Roman"/>
+          <w:color w:val="222328"/>
+          <w:sz w:val="24"/>
+          <w:szCs w:val="24"/>
+        </w:rPr>
+        <w:t xml:space="preserve"> “Yes” values.  SMOTE randomly chooses data from the stroke “Yes” values and then the respective </w:t>
+      </w:r>
+      <w:proofErr w:type="gramStart"/>
+      <w:r>
+        <w:rPr>
+          <w:rFonts w:ascii="Times New Roman" w:eastAsia="Times New Roman" w:hAnsi="Times New Roman" w:cs="Times New Roman"/>
+          <w:color w:val="222328"/>
+          <w:sz w:val="24"/>
+          <w:szCs w:val="24"/>
+        </w:rPr>
+        <w:t>k-nearest</w:t>
+      </w:r>
+      <w:proofErr w:type="gramEnd"/>
+      <w:r>
+        <w:rPr>
+          <w:rFonts w:ascii="Times New Roman" w:eastAsia="Times New Roman" w:hAnsi="Times New Roman" w:cs="Times New Roman"/>
+          <w:color w:val="222328"/>
+          <w:sz w:val="24"/>
+          <w:szCs w:val="24"/>
+        </w:rPr>
+        <w:t xml:space="preserve"> </w:t>
       </w:r>
       <w:r>
         <w:rPr>
@@ -10382,16 +10508,36 @@
           <w:sz w:val="24"/>
           <w:szCs w:val="24"/>
         </w:rPr>
-        <w:t xml:space="preserve">e-SMOTE  </w:t>
-      </w:r>
-      <w:r>
-        <w:rPr>
-          <w:rFonts w:ascii="Times New Roman" w:eastAsia="Times New Roman" w:hAnsi="Times New Roman" w:cs="Times New Roman"/>
-          <w:color w:val="222328"/>
-          <w:sz w:val="24"/>
-          <w:szCs w:val="24"/>
-        </w:rPr>
-        <w:t xml:space="preserve">Stroke </w:t>
+        <w:t>e-</w:t>
+      </w:r>
+      <w:proofErr w:type="gramStart"/>
+      <w:r>
+        <w:rPr>
+          <w:rFonts w:ascii="Times New Roman" w:eastAsia="Times New Roman" w:hAnsi="Times New Roman" w:cs="Times New Roman"/>
+          <w:color w:val="222328"/>
+          <w:sz w:val="24"/>
+          <w:szCs w:val="24"/>
+        </w:rPr>
+        <w:t xml:space="preserve">SMOTE  </w:t>
+      </w:r>
+      <w:r>
+        <w:rPr>
+          <w:rFonts w:ascii="Times New Roman" w:eastAsia="Times New Roman" w:hAnsi="Times New Roman" w:cs="Times New Roman"/>
+          <w:color w:val="222328"/>
+          <w:sz w:val="24"/>
+          <w:szCs w:val="24"/>
+        </w:rPr>
+        <w:t>Stroke</w:t>
+      </w:r>
+      <w:proofErr w:type="gramEnd"/>
+      <w:r>
+        <w:rPr>
+          <w:rFonts w:ascii="Times New Roman" w:eastAsia="Times New Roman" w:hAnsi="Times New Roman" w:cs="Times New Roman"/>
+          <w:color w:val="222328"/>
+          <w:sz w:val="24"/>
+          <w:szCs w:val="24"/>
+        </w:rPr>
+        <w:t xml:space="preserve"> </w:t>
       </w:r>
       <w:r>
         <w:rPr>
@@ -10520,7 +10666,7 @@
       <w:pPr>
         <w:pStyle w:val="Heading10"/>
       </w:pPr>
-      <w:bookmarkStart w:id="11" w:name="_Toc70961595"/>
+      <w:bookmarkStart w:id="11" w:name="_Toc71073133"/>
       <w:r>
         <w:lastRenderedPageBreak/>
         <w:t>Machine Learning</w:t>
@@ -10531,7 +10677,7 @@
       <w:pPr>
         <w:pStyle w:val="Heading2"/>
       </w:pPr>
-      <w:bookmarkStart w:id="12" w:name="_Toc70961596"/>
+      <w:bookmarkStart w:id="12" w:name="_Toc71073134"/>
       <w:r>
         <w:t>Machine Models</w:t>
       </w:r>
@@ -10789,7 +10935,7 @@
       <w:pPr>
         <w:pStyle w:val="Heading2"/>
       </w:pPr>
-      <w:bookmarkStart w:id="13" w:name="_Toc70961597"/>
+      <w:bookmarkStart w:id="13" w:name="_Toc71073135"/>
       <w:r>
         <w:t>Linear Models</w:t>
       </w:r>
@@ -10968,14 +11114,25 @@
         </w:rPr>
         <w:t xml:space="preserve"> = 20 </w:t>
       </w:r>
-      <w:r>
-        <w:rPr>
-          <w:rFonts w:ascii="Times New Roman" w:eastAsia="Times New Roman" w:hAnsi="Times New Roman" w:cs="Times New Roman"/>
-          <w:color w:val="222328"/>
-          <w:sz w:val="24"/>
-          <w:szCs w:val="24"/>
-        </w:rPr>
-        <w:t xml:space="preserve">parameter </w:t>
+      <w:proofErr w:type="gramStart"/>
+      <w:r>
+        <w:rPr>
+          <w:rFonts w:ascii="Times New Roman" w:eastAsia="Times New Roman" w:hAnsi="Times New Roman" w:cs="Times New Roman"/>
+          <w:color w:val="222328"/>
+          <w:sz w:val="24"/>
+          <w:szCs w:val="24"/>
+        </w:rPr>
+        <w:t>parameter</w:t>
+      </w:r>
+      <w:proofErr w:type="gramEnd"/>
+      <w:r>
+        <w:rPr>
+          <w:rFonts w:ascii="Times New Roman" w:eastAsia="Times New Roman" w:hAnsi="Times New Roman" w:cs="Times New Roman"/>
+          <w:color w:val="222328"/>
+          <w:sz w:val="24"/>
+          <w:szCs w:val="24"/>
+        </w:rPr>
+        <w:t xml:space="preserve"> </w:t>
       </w:r>
       <w:r>
         <w:rPr>
@@ -11052,6 +11209,7 @@
         </w:rPr>
         <w:t xml:space="preserve"> the linear model </w:t>
       </w:r>
+      <w:proofErr w:type="gramStart"/>
       <w:r>
         <w:rPr>
           <w:rFonts w:ascii="Times New Roman" w:eastAsia="Times New Roman" w:hAnsi="Times New Roman" w:cs="Times New Roman"/>
@@ -11068,7 +11226,17 @@
           <w:sz w:val="24"/>
           <w:szCs w:val="24"/>
         </w:rPr>
-        <w:t>as LogisticRegression</w:t>
+        <w:t>as</w:t>
+      </w:r>
+      <w:proofErr w:type="gramEnd"/>
+      <w:r>
+        <w:rPr>
+          <w:rFonts w:ascii="Times New Roman" w:eastAsia="Times New Roman" w:hAnsi="Times New Roman" w:cs="Times New Roman"/>
+          <w:color w:val="222328"/>
+          <w:sz w:val="24"/>
+          <w:szCs w:val="24"/>
+        </w:rPr>
+        <w:t xml:space="preserve"> LogisticRegression</w:t>
       </w:r>
       <w:r>
         <w:rPr>
@@ -11291,7 +11459,7 @@
       <w:pPr>
         <w:pStyle w:val="Heading2"/>
       </w:pPr>
-      <w:bookmarkStart w:id="14" w:name="_Toc70961598"/>
+      <w:bookmarkStart w:id="14" w:name="_Toc71073136"/>
       <w:r>
         <w:t>Tree Models</w:t>
       </w:r>
@@ -12032,7 +12200,7 @@
       <w:pPr>
         <w:pStyle w:val="Heading10"/>
       </w:pPr>
-      <w:bookmarkStart w:id="15" w:name="_Toc70961599"/>
+      <w:bookmarkStart w:id="15" w:name="_Toc71073137"/>
       <w:r>
         <w:lastRenderedPageBreak/>
         <w:t>Model Selection</w:t>
@@ -12598,7 +12766,7 @@
       <w:pPr>
         <w:pStyle w:val="Heading2"/>
       </w:pPr>
-      <w:bookmarkStart w:id="16" w:name="_Toc70961600"/>
+      <w:bookmarkStart w:id="16" w:name="_Toc71073138"/>
       <w:r>
         <w:t>Final Model Run</w:t>
       </w:r>
@@ -12826,7 +12994,7 @@
       <w:pPr>
         <w:pStyle w:val="Heading2"/>
       </w:pPr>
-      <w:bookmarkStart w:id="17" w:name="_Toc70961601"/>
+      <w:bookmarkStart w:id="17" w:name="_Toc71073139"/>
       <w:r>
         <w:lastRenderedPageBreak/>
         <w:t>Feature Importance</w:t>
@@ -12946,7 +13114,7 @@
       <w:pPr>
         <w:pStyle w:val="Heading10"/>
       </w:pPr>
-      <w:bookmarkStart w:id="18" w:name="_Toc70961602"/>
+      <w:bookmarkStart w:id="18" w:name="_Toc71073140"/>
       <w:r>
         <w:lastRenderedPageBreak/>
         <w:t>Conclusion</w:t>
@@ -13188,7 +13356,7 @@
       <w:pPr>
         <w:pStyle w:val="Heading2"/>
       </w:pPr>
-      <w:bookmarkStart w:id="19" w:name="_Toc70961603"/>
+      <w:bookmarkStart w:id="19" w:name="_Toc71073141"/>
       <w:r>
         <w:t>Hypothesis Validated</w:t>
       </w:r>
@@ -13806,7 +13974,7 @@
       <w:pPr>
         <w:pStyle w:val="Heading2"/>
       </w:pPr>
-      <w:bookmarkStart w:id="20" w:name="_Toc70961604"/>
+      <w:bookmarkStart w:id="20" w:name="_Toc71073142"/>
       <w:r>
         <w:lastRenderedPageBreak/>
         <w:t>Trial Run Console Views</w:t>
@@ -13939,7 +14107,7 @@
       <w:pPr>
         <w:pStyle w:val="Heading10"/>
       </w:pPr>
-      <w:bookmarkStart w:id="21" w:name="_Toc70961605"/>
+      <w:bookmarkStart w:id="21" w:name="_Toc71073143"/>
       <w:r>
         <w:t>Actionable Items</w:t>
       </w:r>
@@ -14088,14 +14256,25 @@
           <w:sz w:val="24"/>
           <w:szCs w:val="24"/>
         </w:rPr>
-        <w:t>Programs to stop smoking</w:t>
-      </w:r>
+        <w:t xml:space="preserve">Programs to stop </w:t>
+      </w:r>
+      <w:proofErr w:type="gramStart"/>
+      <w:r>
+        <w:rPr>
+          <w:rFonts w:ascii="Times New Roman" w:eastAsia="Times New Roman" w:hAnsi="Times New Roman" w:cs="Times New Roman"/>
+          <w:color w:val="222328"/>
+          <w:sz w:val="24"/>
+          <w:szCs w:val="24"/>
+        </w:rPr>
+        <w:t>smoking</w:t>
+      </w:r>
+      <w:proofErr w:type="gramEnd"/>
     </w:p>
     <w:p>
       <w:pPr>
         <w:pStyle w:val="Heading10"/>
       </w:pPr>
-      <w:bookmarkStart w:id="22" w:name="_Toc70961606"/>
+      <w:bookmarkStart w:id="22" w:name="_Toc71073144"/>
       <w:r>
         <w:t>Future Work</w:t>
       </w:r>
@@ -14126,7 +14305,7 @@
       <w:pPr>
         <w:pStyle w:val="Heading10"/>
       </w:pPr>
-      <w:bookmarkStart w:id="23" w:name="_Toc70961607"/>
+      <w:bookmarkStart w:id="23" w:name="_Toc71073145"/>
       <w:r>
         <w:lastRenderedPageBreak/>
         <w:t>References</w:t>
@@ -14304,7 +14483,25 @@
           <w:sz w:val="24"/>
           <w:szCs w:val="24"/>
         </w:rPr>
-        <w:t xml:space="preserve"> Rep 2021;70:519–522. DOI</w:t>
+        <w:t xml:space="preserve"> Rep </w:t>
+      </w:r>
+      <w:proofErr w:type="gramStart"/>
+      <w:r>
+        <w:rPr>
+          <w:rFonts w:ascii="Times New Roman" w:hAnsi="Times New Roman" w:cs="Times New Roman"/>
+          <w:sz w:val="24"/>
+          <w:szCs w:val="24"/>
+        </w:rPr>
+        <w:t>2021;70:519</w:t>
+      </w:r>
+      <w:proofErr w:type="gramEnd"/>
+      <w:r>
+        <w:rPr>
+          <w:rFonts w:ascii="Times New Roman" w:hAnsi="Times New Roman" w:cs="Times New Roman"/>
+          <w:sz w:val="24"/>
+          <w:szCs w:val="24"/>
+        </w:rPr>
+        <w:t>–522. DOI</w:t>
       </w:r>
       <w:r>
         <w:t xml:space="preserve"> </w:t>
@@ -16915,6 +17112,7 @@
   <w:style w:type="character" w:default="1" w:styleId="DefaultParagraphFont">
     <w:name w:val="Default Paragraph Font"/>
     <w:uiPriority w:val="1"/>
+    <w:semiHidden/>
     <w:unhideWhenUsed/>
   </w:style>
   <w:style w:type="table" w:default="1" w:styleId="TableNormal">

</xml_diff>